<commit_message>
it's working! and report
</commit_message>
<xml_diff>
--- a/ZhilinaL/Lab2/doc/Отчет Лаб работа 2.docx
+++ b/ZhilinaL/Lab2/doc/Отчет Лаб работа 2.docx
@@ -12417,7 +12417,6 @@
       <w:pPr>
         <w:pStyle w:val="afa"/>
       </w:pPr>
-      <w:bookmarkStart w:id="64" w:name="_GoBack"/>
     </w:p>
     <w:p>
       <w:pPr>
@@ -12435,7 +12434,6 @@
         <w:t>#include "table.h"</w:t>
       </w:r>
     </w:p>
-    <w:bookmarkEnd w:id="64"/>
     <w:p>
       <w:pPr>
         <w:autoSpaceDE w:val="0"/>
@@ -13293,70 +13291,31 @@
     </w:p>
     <w:p>
       <w:pPr>
-        <w:autoSpaceDE w:val="0"/>
-        <w:autoSpaceDN w:val="0"/>
-        <w:adjustRightInd w:val="0"/>
-        <w:ind w:firstLine="0"/>
-        <w:jc w:val="left"/>
-        <w:rPr>
-          <w:rFonts w:ascii="Consolas" w:hAnsi="Consolas" w:cs="Consolas"/>
-          <w:color w:val="000000"/>
-          <w:sz w:val="19"/>
-          <w:szCs w:val="19"/>
-          <w:lang w:val="en-US"/>
-        </w:rPr>
-      </w:pPr>
-      <w:r>
-        <w:rPr>
-          <w:rFonts w:ascii="Consolas" w:hAnsi="Consolas" w:cs="Consolas"/>
-          <w:color w:val="000000"/>
-          <w:sz w:val="19"/>
-          <w:szCs w:val="19"/>
-          <w:lang w:val="en-US"/>
-        </w:rPr>
-        <w:tab/>
-      </w:r>
-      <w:r>
-        <w:rPr>
-          <w:rFonts w:ascii="Consolas" w:hAnsi="Consolas" w:cs="Consolas"/>
-          <w:color w:val="000000"/>
-          <w:sz w:val="19"/>
-          <w:szCs w:val="19"/>
-          <w:lang w:val="en-US"/>
-        </w:rPr>
-        <w:tab/>
-      </w:r>
-      <w:r>
-        <w:rPr>
-          <w:rFonts w:ascii="Consolas" w:hAnsi="Consolas" w:cs="Consolas"/>
-          <w:color w:val="0000FF"/>
-          <w:sz w:val="19"/>
-          <w:szCs w:val="19"/>
-          <w:lang w:val="en-US"/>
-        </w:rPr>
-        <w:t>this</w:t>
-      </w:r>
-      <w:r>
-        <w:rPr>
-          <w:rFonts w:ascii="Consolas" w:hAnsi="Consolas" w:cs="Consolas"/>
-          <w:color w:val="000000"/>
-          <w:sz w:val="19"/>
-          <w:szCs w:val="19"/>
-          <w:lang w:val="en-US"/>
-        </w:rPr>
-        <w:t>-&gt;currIndex++;</w:t>
-      </w:r>
-    </w:p>
-    <w:p>
-      <w:pPr>
-        <w:pStyle w:val="afa"/>
-      </w:pPr>
-      <w:r>
-        <w:tab/>
-      </w:r>
-      <w:r>
-        <w:tab/>
-        <w:t>while (flag[this-&gt;currIndex] != 1)</w:t>
+        <w:pStyle w:val="afa"/>
+      </w:pPr>
+      <w:r>
+        <w:tab/>
+      </w:r>
+      <w:r>
+        <w:tab/>
+      </w:r>
+      <w:r>
+        <w:t>this-&gt;currIndex++;</w:t>
+      </w:r>
+    </w:p>
+    <w:p>
+      <w:pPr>
+        <w:pStyle w:val="afa"/>
+      </w:pPr>
+      <w:r>
+        <w:tab/>
+      </w:r>
+      <w:r>
+        <w:tab/>
+        <w:t>while (flag</w:t>
+      </w:r>
+      <w:r>
+        <w:t>[this-&gt;currIndex] != 1)</w:t>
       </w:r>
     </w:p>
     <w:p>
@@ -14196,33 +14155,7 @@
       </w:pPr>
       <w:r>
         <w:tab/>
-        <w:t>T* tmp = nullptr;</w:t>
-      </w:r>
-    </w:p>
-    <w:p>
-      <w:pPr>
-        <w:pStyle w:val="afa"/>
-      </w:pPr>
-      <w:r>
-        <w:tab/>
-      </w:r>
-      <w:r>
-        <w:rPr>
-          <w:color w:val="0000FF"/>
-        </w:rPr>
-        <w:t>if</w:t>
-      </w:r>
-      <w:r>
-        <w:t xml:space="preserve"> (</w:t>
-      </w:r>
-      <w:r>
-        <w:rPr>
-          <w:color w:val="0000FF"/>
-        </w:rPr>
-        <w:t>this</w:t>
-      </w:r>
-      <w:r>
-        <w:t>-&gt;IsEmpty())</w:t>
+        <w:t>if (this-&gt;IsEmpty())</w:t>
       </w:r>
     </w:p>
     <w:p>
@@ -14257,19 +14190,19 @@
       </w:pPr>
       <w:r>
         <w:tab/>
-        <w:t>if(flag[this-&gt;currIndex] ==1)</w:t>
-      </w:r>
-    </w:p>
-    <w:p>
-      <w:pPr>
-        <w:pStyle w:val="afa"/>
-      </w:pPr>
-      <w:r>
-        <w:tab/>
-      </w:r>
-      <w:r>
-        <w:tab/>
-        <w:t>tmp = this-&gt;rows[this-&gt;currIndex]-&gt;data;</w:t>
+        <w:t>if(flag[this-&gt;currIndex] == 1)</w:t>
+      </w:r>
+    </w:p>
+    <w:p>
+      <w:pPr>
+        <w:pStyle w:val="afa"/>
+      </w:pPr>
+      <w:r>
+        <w:tab/>
+      </w:r>
+      <w:r>
+        <w:tab/>
+        <w:t>return (this-&gt;rows[this-&gt;currIndex]-&gt;data);</w:t>
       </w:r>
     </w:p>
     <w:p>
@@ -14298,14 +14231,6 @@
         <w:pStyle w:val="afa"/>
       </w:pPr>
       <w:r>
-        <w:tab/>
-      </w:r>
-    </w:p>
-    <w:p>
-      <w:pPr>
-        <w:pStyle w:val="afa"/>
-      </w:pPr>
-      <w:r>
         <w:t>}</w:t>
       </w:r>
     </w:p>
@@ -14341,6 +14266,8 @@
         <w:tab/>
         <w:t>if (Search(key) == nullptr)</w:t>
       </w:r>
+      <w:bookmarkStart w:id="64" w:name="_GoBack"/>
+      <w:bookmarkEnd w:id="64"/>
     </w:p>
     <w:p>
       <w:pPr>
@@ -14494,15 +14421,39 @@
         <w:pStyle w:val="afa"/>
       </w:pPr>
       <w:r>
+        <w:tab/>
+        <w:t>while (i &lt; Tab.maxRecord)</w:t>
+      </w:r>
+    </w:p>
+    <w:p>
+      <w:pPr>
+        <w:pStyle w:val="afa"/>
+      </w:pPr>
+      <w:r>
+        <w:tab/>
+        <w:t>{</w:t>
+      </w:r>
+    </w:p>
+    <w:p>
+      <w:pPr>
+        <w:pStyle w:val="afa"/>
+      </w:pPr>
+      <w:r>
         <w:lastRenderedPageBreak/>
         <w:tab/>
-        <w:t>while (i &lt; Tab.maxRecord)</w:t>
-      </w:r>
-    </w:p>
-    <w:p>
-      <w:pPr>
-        <w:pStyle w:val="afa"/>
-      </w:pPr>
+      </w:r>
+      <w:r>
+        <w:tab/>
+        <w:t>if (Tab.flag[i] == 1)</w:t>
+      </w:r>
+    </w:p>
+    <w:p>
+      <w:pPr>
+        <w:pStyle w:val="afa"/>
+      </w:pPr>
+      <w:r>
+        <w:tab/>
+      </w:r>
       <w:r>
         <w:tab/>
         <w:t>{</w:t>
@@ -14517,30 +14468,6 @@
       </w:r>
       <w:r>
         <w:tab/>
-        <w:t>if (Tab.flag[i] == 1)</w:t>
-      </w:r>
-    </w:p>
-    <w:p>
-      <w:pPr>
-        <w:pStyle w:val="afa"/>
-      </w:pPr>
-      <w:r>
-        <w:tab/>
-      </w:r>
-      <w:r>
-        <w:tab/>
-        <w:t>{</w:t>
-      </w:r>
-    </w:p>
-    <w:p>
-      <w:pPr>
-        <w:pStyle w:val="afa"/>
-      </w:pPr>
-      <w:r>
-        <w:tab/>
-      </w:r>
-      <w:r>
-        <w:tab/>
       </w:r>
       <w:r>
         <w:tab/>
@@ -14604,17 +14531,41 @@
     <w:p>
       <w:pPr>
         <w:pStyle w:val="afa"/>
-      </w:pPr>
-      <w:r>
-        <w:tab/>
-        <w:t>return os;</w:t>
-      </w:r>
-    </w:p>
-    <w:p>
-      <w:pPr>
-        <w:pStyle w:val="afa"/>
-      </w:pPr>
-      <w:r>
+        <w:rPr>
+          <w:lang w:val="ru-RU"/>
+        </w:rPr>
+      </w:pPr>
+      <w:r>
+        <w:tab/>
+        <w:t>return</w:t>
+      </w:r>
+      <w:r>
+        <w:rPr>
+          <w:lang w:val="ru-RU"/>
+        </w:rPr>
+        <w:t xml:space="preserve"> </w:t>
+      </w:r>
+      <w:r>
+        <w:t>os</w:t>
+      </w:r>
+      <w:r>
+        <w:rPr>
+          <w:lang w:val="ru-RU"/>
+        </w:rPr>
+        <w:t>;</w:t>
+      </w:r>
+    </w:p>
+    <w:p>
+      <w:pPr>
+        <w:pStyle w:val="afa"/>
+        <w:rPr>
+          <w:lang w:val="ru-RU"/>
+        </w:rPr>
+      </w:pPr>
+      <w:r>
+        <w:rPr>
+          <w:lang w:val="ru-RU"/>
+        </w:rPr>
         <w:t>}</w:t>
       </w:r>
     </w:p>
@@ -14662,41 +14613,26 @@
     <w:p>
       <w:pPr>
         <w:pStyle w:val="afa"/>
-        <w:rPr>
-          <w:lang w:val="ru-RU"/>
-        </w:rPr>
-      </w:pPr>
-      <w:r>
-        <w:rPr>
-          <w:lang w:val="ru-RU"/>
-        </w:rPr>
+      </w:pPr>
+      <w:r>
         <w:t>#</w:t>
       </w:r>
       <w:r>
         <w:t>include</w:t>
       </w:r>
       <w:r>
-        <w:rPr>
-          <w:lang w:val="ru-RU"/>
-        </w:rPr>
         <w:t xml:space="preserve"> "</w:t>
       </w:r>
       <w:r>
         <w:t>ScanTable</w:t>
       </w:r>
       <w:r>
-        <w:rPr>
-          <w:lang w:val="ru-RU"/>
-        </w:rPr>
         <w:t>.</w:t>
       </w:r>
       <w:r>
         <w:t>h</w:t>
       </w:r>
       <w:r>
-        <w:rPr>
-          <w:lang w:val="ru-RU"/>
-        </w:rPr>
         <w:t>"</w:t>
       </w:r>
     </w:p>
@@ -15356,37 +15292,37 @@
         <w:pStyle w:val="afa"/>
       </w:pPr>
       <w:r>
+        <w:tab/>
+      </w:r>
+      <w:r>
+        <w:tab/>
+      </w:r>
+      <w:r>
+        <w:tab/>
+        <w:t>cout &lt;&lt; "ScandTable: " &lt;&lt; endl &lt;&lt; A &lt;&lt; endl;</w:t>
+      </w:r>
+    </w:p>
+    <w:p>
+      <w:pPr>
+        <w:pStyle w:val="afa"/>
+      </w:pPr>
+      <w:r>
+        <w:tab/>
+      </w:r>
+      <w:r>
+        <w:tab/>
+      </w:r>
+      <w:r>
+        <w:tab/>
+        <w:t>cout &lt;&lt; "Sortedable :" &lt;&lt; endl &lt;&lt; B &lt;&lt; endl;</w:t>
+      </w:r>
+    </w:p>
+    <w:p>
+      <w:pPr>
+        <w:pStyle w:val="afa"/>
+      </w:pPr>
+      <w:r>
         <w:lastRenderedPageBreak/>
-        <w:tab/>
-      </w:r>
-      <w:r>
-        <w:tab/>
-      </w:r>
-      <w:r>
-        <w:tab/>
-        <w:t>cout &lt;&lt; "ScandTable: " &lt;&lt; endl &lt;&lt; A &lt;&lt; endl;</w:t>
-      </w:r>
-    </w:p>
-    <w:p>
-      <w:pPr>
-        <w:pStyle w:val="afa"/>
-      </w:pPr>
-      <w:r>
-        <w:tab/>
-      </w:r>
-      <w:r>
-        <w:tab/>
-      </w:r>
-      <w:r>
-        <w:tab/>
-        <w:t>cout &lt;&lt; "Sortedable :" &lt;&lt; endl &lt;&lt; B &lt;&lt; endl;</w:t>
-      </w:r>
-    </w:p>
-    <w:p>
-      <w:pPr>
-        <w:pStyle w:val="afa"/>
-      </w:pPr>
-      <w:r>
         <w:tab/>
       </w:r>
       <w:r>
@@ -15944,7 +15880,7 @@
           <w:rPr>
             <w:noProof/>
           </w:rPr>
-          <w:t>21</w:t>
+          <w:t>22</w:t>
         </w:r>
         <w:r>
           <w:fldChar w:fldCharType="end"/>
@@ -21412,7 +21348,7 @@
 </file>
 
 <file path=customXml/itemProps1.xml><?xml version="1.0" encoding="utf-8"?>
-<ds:datastoreItem xmlns:ds="http://schemas.openxmlformats.org/officeDocument/2006/customXml" ds:itemID="{BCC30D41-67D9-4204-A6A6-463C4D8F846F}">
+<ds:datastoreItem xmlns:ds="http://schemas.openxmlformats.org/officeDocument/2006/customXml" ds:itemID="{55685B5E-23AD-4153-807A-EC9C1F386CCB}">
   <ds:schemaRefs>
     <ds:schemaRef ds:uri="http://schemas.openxmlformats.org/officeDocument/2006/bibliography"/>
   </ds:schemaRefs>

</xml_diff>